<commit_message>
Added sw and caching
</commit_message>
<xml_diff>
--- a/notes.docx
+++ b/notes.docx
@@ -2,7 +2,29 @@
 <file path=word/document.xml><?xml version="1.0" encoding="utf-8"?>
 <w:document xmlns:wpc="http://schemas.microsoft.com/office/word/2010/wordprocessingCanvas" xmlns:mc="http://schemas.openxmlformats.org/markup-compatibility/2006" xmlns:o="urn:schemas-microsoft-com:office:office" xmlns:r="http://schemas.openxmlformats.org/officeDocument/2006/relationships" xmlns:m="http://schemas.openxmlformats.org/officeDocument/2006/math" xmlns:v="urn:schemas-microsoft-com:vml" xmlns:wp14="http://schemas.microsoft.com/office/word/2010/wordprocessingDrawing" xmlns:wp="http://schemas.openxmlformats.org/drawingml/2006/wordprocessingDrawing" xmlns:w10="urn:schemas-microsoft-com:office:word" xmlns:w="http://schemas.openxmlformats.org/wordprocessingml/2006/main" xmlns:w14="http://schemas.microsoft.com/office/word/2010/wordml" xmlns:wpg="http://schemas.microsoft.com/office/word/2010/wordprocessingGroup" xmlns:wpi="http://schemas.microsoft.com/office/word/2010/wordprocessingInk" xmlns:wne="http://schemas.microsoft.com/office/word/2006/wordml" xmlns:wps="http://schemas.microsoft.com/office/word/2010/wordprocessingShape" mc:Ignorable="w14 wp14">
   <w:body>
-    <w:p/>
+    <w:p>
+      <w:r>
+        <w:t xml:space="preserve">Based on my review: 1) aria labels for map and </w:t>
+      </w:r>
+      <w:proofErr w:type="spellStart"/>
+      <w:r>
+        <w:t>nav</w:t>
+      </w:r>
+      <w:proofErr w:type="spellEnd"/>
+      <w:r>
+        <w:t>/breadcrumb 2)alt tags 3)</w:t>
+      </w:r>
+      <w:proofErr w:type="spellStart"/>
+      <w:r>
+        <w:t>tabindex</w:t>
+      </w:r>
+      <w:proofErr w:type="spellEnd"/>
+      <w:r>
+        <w:t xml:space="preserve"> on elements that should be focusable 4) possibly add in ability to skip map</w:t>
+      </w:r>
+      <w:bookmarkStart w:id="0" w:name="_GoBack"/>
+      <w:bookmarkEnd w:id="0"/>
+    </w:p>
     <w:p>
       <w:r>
         <w:t xml:space="preserve">$ python -m </w:t>
@@ -458,11 +480,53 @@
       </w:r>
       <w:r>
         <w:tab/>
-        <w:t>&lt;section id</w:t>
-      </w:r>
-      <w:r>
-        <w:t>=restaurant-container</w:t>
-      </w:r>
+        <w:t>&lt;section id=restaurant-container&gt;</w:t>
+      </w:r>
+    </w:p>
+    <w:p>
+      <w:r>
+        <w:tab/>
+      </w:r>
+      <w:r>
+        <w:tab/>
+      </w:r>
+      <w:r>
+        <w:tab/>
+        <w:t>&lt;h1 id=restaurant name&gt;</w:t>
+      </w:r>
+    </w:p>
+    <w:p>
+      <w:r>
+        <w:tab/>
+      </w:r>
+      <w:r>
+        <w:tab/>
+      </w:r>
+      <w:r>
+        <w:tab/>
+        <w:t>&lt;</w:t>
+      </w:r>
+      <w:proofErr w:type="spellStart"/>
+      <w:r>
+        <w:t>img</w:t>
+      </w:r>
+      <w:proofErr w:type="spellEnd"/>
+      <w:r>
+        <w:t xml:space="preserve"> id = ‘restaurant-</w:t>
+      </w:r>
+      <w:proofErr w:type="spellStart"/>
+      <w:r>
+        <w:t>img</w:t>
+      </w:r>
+      <w:proofErr w:type="spellEnd"/>
+      <w:r>
+        <w:t xml:space="preserve"> class=</w:t>
+      </w:r>
+      <w:proofErr w:type="spellStart"/>
+      <w:r>
+        <w:t>retauratn-img</w:t>
+      </w:r>
+      <w:proofErr w:type="spellEnd"/>
       <w:r>
         <w:t>&gt;</w:t>
       </w:r>
@@ -476,10 +540,37 @@
       </w:r>
       <w:r>
         <w:tab/>
-        <w:t>&lt;h1 id=restaurant name&gt;</w:t>
-      </w:r>
-    </w:p>
-    <w:p>
+        <w:t>&lt;p id=restaurant cuisine&gt;</w:t>
+      </w:r>
+    </w:p>
+    <w:p>
+      <w:r>
+        <w:tab/>
+      </w:r>
+      <w:r>
+        <w:tab/>
+      </w:r>
+      <w:r>
+        <w:tab/>
+        <w:t>&lt;p id=restaurant-address&gt;</w:t>
+      </w:r>
+    </w:p>
+    <w:p>
+      <w:r>
+        <w:tab/>
+      </w:r>
+      <w:r>
+        <w:tab/>
+      </w:r>
+      <w:r>
+        <w:tab/>
+        <w:t>&lt;table id=’restaurant hours’&gt;</w:t>
+      </w:r>
+    </w:p>
+    <w:p>
+      <w:r>
+        <w:tab/>
+      </w:r>
       <w:r>
         <w:tab/>
       </w:r>
@@ -492,23 +583,7 @@
       </w:r>
       <w:proofErr w:type="spellStart"/>
       <w:r>
-        <w:t>img</w:t>
-      </w:r>
-      <w:proofErr w:type="spellEnd"/>
-      <w:r>
-        <w:t xml:space="preserve"> id = ‘restaurant-</w:t>
-      </w:r>
-      <w:proofErr w:type="spellStart"/>
-      <w:r>
-        <w:t>img</w:t>
-      </w:r>
-      <w:proofErr w:type="spellEnd"/>
-      <w:r>
-        <w:t xml:space="preserve"> class=</w:t>
-      </w:r>
-      <w:proofErr w:type="spellStart"/>
-      <w:r>
-        <w:t>retauratn-img</w:t>
+        <w:t>tr</w:t>
       </w:r>
       <w:proofErr w:type="spellEnd"/>
       <w:r>
@@ -524,37 +599,55 @@
       </w:r>
       <w:r>
         <w:tab/>
-        <w:t>&lt;p id=restaurant cuisine&gt;</w:t>
-      </w:r>
-    </w:p>
-    <w:p>
-      <w:r>
-        <w:tab/>
-      </w:r>
-      <w:r>
-        <w:tab/>
-      </w:r>
-      <w:r>
-        <w:tab/>
-        <w:t>&lt;p id=restaurant-address&gt;</w:t>
-      </w:r>
-    </w:p>
-    <w:p>
-      <w:r>
-        <w:tab/>
-      </w:r>
-      <w:r>
-        <w:tab/>
-      </w:r>
-      <w:r>
-        <w:tab/>
-        <w:t>&lt;table id=’restaurant hours’&gt;</w:t>
-      </w:r>
-    </w:p>
-    <w:p>
-      <w:r>
-        <w:tab/>
-      </w:r>
+      </w:r>
+      <w:r>
+        <w:tab/>
+      </w:r>
+      <w:r>
+        <w:tab/>
+        <w:t>&lt;td&gt;</w:t>
+      </w:r>
+    </w:p>
+    <w:p>
+      <w:r>
+        <w:tab/>
+      </w:r>
+      <w:r>
+        <w:tab/>
+      </w:r>
+      <w:r>
+        <w:tab/>
+      </w:r>
+      <w:r>
+        <w:tab/>
+      </w:r>
+      <w:r>
+        <w:tab/>
+        <w:t>&lt;td&gt;</w:t>
+      </w:r>
+    </w:p>
+    <w:p>
+      <w:r>
+        <w:tab/>
+      </w:r>
+      <w:r>
+        <w:tab/>
+        <w:t>&lt;section id=”reviews-container&gt;</w:t>
+      </w:r>
+    </w:p>
+    <w:p>
+      <w:r>
+        <w:tab/>
+      </w:r>
+      <w:r>
+        <w:tab/>
+      </w:r>
+      <w:r>
+        <w:tab/>
+        <w:t>&lt;h2&gt;reviews</w:t>
+      </w:r>
+    </w:p>
+    <w:p>
       <w:r>
         <w:tab/>
       </w:r>
@@ -567,83 +660,6 @@
       </w:r>
       <w:proofErr w:type="spellStart"/>
       <w:r>
-        <w:t>tr</w:t>
-      </w:r>
-      <w:proofErr w:type="spellEnd"/>
-      <w:r>
-        <w:t>&gt;</w:t>
-      </w:r>
-    </w:p>
-    <w:p>
-      <w:r>
-        <w:tab/>
-      </w:r>
-      <w:r>
-        <w:tab/>
-      </w:r>
-      <w:r>
-        <w:tab/>
-      </w:r>
-      <w:r>
-        <w:tab/>
-      </w:r>
-      <w:r>
-        <w:tab/>
-        <w:t>&lt;td&gt;</w:t>
-      </w:r>
-    </w:p>
-    <w:p>
-      <w:r>
-        <w:tab/>
-      </w:r>
-      <w:r>
-        <w:tab/>
-      </w:r>
-      <w:r>
-        <w:tab/>
-      </w:r>
-      <w:r>
-        <w:tab/>
-      </w:r>
-      <w:r>
-        <w:tab/>
-        <w:t>&lt;td&gt;</w:t>
-      </w:r>
-    </w:p>
-    <w:p>
-      <w:r>
-        <w:tab/>
-      </w:r>
-      <w:r>
-        <w:tab/>
-        <w:t>&lt;section id=”reviews-container&gt;</w:t>
-      </w:r>
-    </w:p>
-    <w:p>
-      <w:r>
-        <w:tab/>
-      </w:r>
-      <w:r>
-        <w:tab/>
-      </w:r>
-      <w:r>
-        <w:tab/>
-        <w:t>&lt;h2&gt;reviews</w:t>
-      </w:r>
-    </w:p>
-    <w:p>
-      <w:r>
-        <w:tab/>
-      </w:r>
-      <w:r>
-        <w:tab/>
-      </w:r>
-      <w:r>
-        <w:tab/>
-        <w:t>&lt;</w:t>
-      </w:r>
-      <w:proofErr w:type="spellStart"/>
-      <w:r>
         <w:t>ul</w:t>
       </w:r>
       <w:proofErr w:type="spellEnd"/>
@@ -684,10 +700,7 @@
         <w:t>&lt;p&gt; for each name, date, rating, review..</w:t>
       </w:r>
     </w:p>
-    <w:p>
-      <w:bookmarkStart w:id="0" w:name="_GoBack"/>
-      <w:bookmarkEnd w:id="0"/>
-    </w:p>
+    <w:p/>
     <w:p/>
     <w:p/>
     <w:p/>
@@ -1336,7 +1349,7 @@
   <a:extraClrSchemeLst/>
   <a:extLst>
     <a:ext uri="{05A4C25C-085E-4340-85A3-A5531E510DB2}">
-      <thm15:themeFamily xmlns:thm15="http://schemas.microsoft.com/office/thememl/2012/main" xmlns="" name="Office Theme" id="{62F939B6-93AF-4DB8-9C6B-D6C7DFDC589F}" vid="{4A3C46E8-61CC-4603-A589-7422A47A8E4A}"/>
+      <thm15:themeFamily xmlns="" xmlns:thm15="http://schemas.microsoft.com/office/thememl/2012/main" name="Office Theme" id="{62F939B6-93AF-4DB8-9C6B-D6C7DFDC589F}" vid="{4A3C46E8-61CC-4603-A589-7422A47A8E4A}"/>
     </a:ext>
   </a:extLst>
 </a:theme>

</xml_diff>